<commit_message>
modified codes for reviewer's comment
</commit_message>
<xml_diff>
--- a/ManuscriptFrontier/revisionTrack/FromJianying/Questions_4_team.docx
+++ b/ManuscriptFrontier/revisionTrack/FromJianying/Questions_4_team.docx
@@ -20,6 +20,169 @@
         <w:t>Shall we move two supplementary figures into figure 3 and figure 4?</w:t>
       </w:r>
     </w:p>
+    <w:p/>
+    <w:p/>
+    <w:p>
+      <w:r>
+        <w:t xml:space="preserve">Our development is strictly focusing on the user’s friendly “web-application”; therefore, we have followed the best practice recommendation by </w:t>
+      </w:r>
+      <w:proofErr w:type="spellStart"/>
+      <w:r>
+        <w:t>shinyapp</w:t>
+      </w:r>
+      <w:proofErr w:type="spellEnd"/>
+      <w:r>
+        <w:t xml:space="preserve"> development </w:t>
+      </w:r>
+      <w:hyperlink r:id="rId5" w:history="1">
+        <w:r>
+          <w:rPr>
+            <w:rStyle w:val="Hyperlink"/>
+          </w:rPr>
+          <w:t>http://shiny.rstudio.com/</w:t>
+        </w:r>
+      </w:hyperlink>
+      <w:r>
+        <w:t xml:space="preserve">. </w:t>
+      </w:r>
+      <w:r>
+        <w:t>To address reviewer’s suggestion, w</w:t>
+      </w:r>
+      <w:r>
+        <w:t xml:space="preserve">e </w:t>
+      </w:r>
+      <w:r>
+        <w:t>have followed the recommendations in Mastering Shiny by Hadley Wickham (2020 O’Reilly Media).</w:t>
+      </w:r>
+    </w:p>
+    <w:p/>
+    <w:p>
+      <w:r>
+        <w:t xml:space="preserve">We have created a </w:t>
+      </w:r>
+      <w:proofErr w:type="spellStart"/>
+      <w:proofErr w:type="gramStart"/>
+      <w:r>
+        <w:t>helpers.R</w:t>
+      </w:r>
+      <w:proofErr w:type="spellEnd"/>
+      <w:proofErr w:type="gramEnd"/>
+      <w:r>
+        <w:t xml:space="preserve"> file to include all the dependency </w:t>
+      </w:r>
+      <w:proofErr w:type="spellStart"/>
+      <w:r>
+        <w:t>libriaries</w:t>
+      </w:r>
+      <w:proofErr w:type="spellEnd"/>
+      <w:r>
+        <w:t xml:space="preserve"> for SEMIPs. </w:t>
+      </w:r>
+    </w:p>
+    <w:p/>
+    <w:p>
+      <w:r>
+        <w:t xml:space="preserve">We use </w:t>
+      </w:r>
+      <w:proofErr w:type="spellStart"/>
+      <w:r>
+        <w:t>github</w:t>
+      </w:r>
+      <w:proofErr w:type="spellEnd"/>
+      <w:r>
+        <w:t xml:space="preserve"> as our version control protocol, currently we use a private repository at </w:t>
+      </w:r>
+      <w:hyperlink r:id="rId6" w:history="1">
+        <w:r>
+          <w:rPr>
+            <w:rStyle w:val="Hyperlink"/>
+          </w:rPr>
+          <w:t>https://github.com/NIEHS/SEMIPs</w:t>
+        </w:r>
+      </w:hyperlink>
+      <w:r>
+        <w:t xml:space="preserve"> and plan to make it publicly available after the manuscript is published. All the modifications and future modification will be document through </w:t>
+      </w:r>
+      <w:proofErr w:type="spellStart"/>
+      <w:r>
+        <w:t>github</w:t>
+      </w:r>
+      <w:proofErr w:type="spellEnd"/>
+      <w:r>
+        <w:t xml:space="preserve"> repository.</w:t>
+      </w:r>
+    </w:p>
+    <w:p/>
+    <w:p>
+      <w:r>
+        <w:t xml:space="preserve">We add header in each file to provide project information, </w:t>
+      </w:r>
+      <w:proofErr w:type="spellStart"/>
+      <w:r>
+        <w:t>github</w:t>
+      </w:r>
+      <w:proofErr w:type="spellEnd"/>
+      <w:r>
+        <w:t xml:space="preserve"> repository location, </w:t>
+      </w:r>
+      <w:proofErr w:type="gramStart"/>
+      <w:r>
+        <w:t>author</w:t>
+      </w:r>
+      <w:proofErr w:type="gramEnd"/>
+      <w:r>
+        <w:t xml:space="preserve"> and other important information</w:t>
+      </w:r>
+    </w:p>
+    <w:p/>
+    <w:p>
+      <w:r>
+        <w:t xml:space="preserve">To achieve the clean code standard, we keep all four main tabs separately for better and convenient code management, use the same </w:t>
+      </w:r>
+      <w:r>
+        <w:t>postfix to “</w:t>
+      </w:r>
+      <w:proofErr w:type="spellStart"/>
+      <w:r>
+        <w:t>ui</w:t>
+      </w:r>
+      <w:proofErr w:type="spellEnd"/>
+      <w:r>
+        <w:t xml:space="preserve">” and “server” files. </w:t>
+      </w:r>
+    </w:p>
+    <w:p/>
+    <w:p>
+      <w:r>
+        <w:t xml:space="preserve">For the web </w:t>
+      </w:r>
+      <w:proofErr w:type="spellStart"/>
+      <w:r>
+        <w:t>css</w:t>
+      </w:r>
+      <w:proofErr w:type="spellEnd"/>
+      <w:r>
+        <w:t xml:space="preserve"> style, we follow </w:t>
+      </w:r>
+      <w:proofErr w:type="spellStart"/>
+      <w:r>
+        <w:t>css</w:t>
+      </w:r>
+      <w:proofErr w:type="spellEnd"/>
+      <w:r>
+        <w:t xml:space="preserve"> standard and keep page theme and template in a separate folder.</w:t>
+      </w:r>
+    </w:p>
+    <w:p/>
+    <w:p/>
+    <w:p/>
+    <w:p>
+      <w:r>
+        <w:t xml:space="preserve"> </w:t>
+      </w:r>
+    </w:p>
+    <w:p/>
+    <w:p/>
     <w:sectPr>
       <w:pgSz w:w="12240" w:h="15840"/>
       <w:pgMar w:top="1440" w:right="1440" w:bottom="1440" w:left="1440" w:header="720" w:footer="720" w:gutter="0"/>
@@ -121,8 +284,151 @@
       </w:pPr>
     </w:lvl>
   </w:abstractNum>
+  <w:abstractNum w:abstractNumId="1" w15:restartNumberingAfterBreak="0">
+    <w:nsid w:val="73734F18"/>
+    <w:multiLevelType w:val="hybridMultilevel"/>
+    <w:tmpl w:val="480A0C1C"/>
+    <w:lvl w:ilvl="0" w:tplc="E7CAD43C">
+      <w:start w:val="1"/>
+      <w:numFmt w:val="bullet"/>
+      <w:lvlText w:val="•"/>
+      <w:lvlJc w:val="left"/>
+      <w:pPr>
+        <w:tabs>
+          <w:tab w:val="num" w:pos="720"/>
+        </w:tabs>
+        <w:ind w:left="720" w:hanging="360"/>
+      </w:pPr>
+      <w:rPr>
+        <w:rFonts w:ascii="Arial" w:hAnsi="Arial" w:hint="default"/>
+      </w:rPr>
+    </w:lvl>
+    <w:lvl w:ilvl="1" w:tplc="861678B8" w:tentative="1">
+      <w:start w:val="1"/>
+      <w:numFmt w:val="bullet"/>
+      <w:lvlText w:val="•"/>
+      <w:lvlJc w:val="left"/>
+      <w:pPr>
+        <w:tabs>
+          <w:tab w:val="num" w:pos="1440"/>
+        </w:tabs>
+        <w:ind w:left="1440" w:hanging="360"/>
+      </w:pPr>
+      <w:rPr>
+        <w:rFonts w:ascii="Arial" w:hAnsi="Arial" w:hint="default"/>
+      </w:rPr>
+    </w:lvl>
+    <w:lvl w:ilvl="2" w:tplc="BE600172" w:tentative="1">
+      <w:start w:val="1"/>
+      <w:numFmt w:val="bullet"/>
+      <w:lvlText w:val="•"/>
+      <w:lvlJc w:val="left"/>
+      <w:pPr>
+        <w:tabs>
+          <w:tab w:val="num" w:pos="2160"/>
+        </w:tabs>
+        <w:ind w:left="2160" w:hanging="360"/>
+      </w:pPr>
+      <w:rPr>
+        <w:rFonts w:ascii="Arial" w:hAnsi="Arial" w:hint="default"/>
+      </w:rPr>
+    </w:lvl>
+    <w:lvl w:ilvl="3" w:tplc="F2E62714" w:tentative="1">
+      <w:start w:val="1"/>
+      <w:numFmt w:val="bullet"/>
+      <w:lvlText w:val="•"/>
+      <w:lvlJc w:val="left"/>
+      <w:pPr>
+        <w:tabs>
+          <w:tab w:val="num" w:pos="2880"/>
+        </w:tabs>
+        <w:ind w:left="2880" w:hanging="360"/>
+      </w:pPr>
+      <w:rPr>
+        <w:rFonts w:ascii="Arial" w:hAnsi="Arial" w:hint="default"/>
+      </w:rPr>
+    </w:lvl>
+    <w:lvl w:ilvl="4" w:tplc="94EC9390" w:tentative="1">
+      <w:start w:val="1"/>
+      <w:numFmt w:val="bullet"/>
+      <w:lvlText w:val="•"/>
+      <w:lvlJc w:val="left"/>
+      <w:pPr>
+        <w:tabs>
+          <w:tab w:val="num" w:pos="3600"/>
+        </w:tabs>
+        <w:ind w:left="3600" w:hanging="360"/>
+      </w:pPr>
+      <w:rPr>
+        <w:rFonts w:ascii="Arial" w:hAnsi="Arial" w:hint="default"/>
+      </w:rPr>
+    </w:lvl>
+    <w:lvl w:ilvl="5" w:tplc="A462E66E" w:tentative="1">
+      <w:start w:val="1"/>
+      <w:numFmt w:val="bullet"/>
+      <w:lvlText w:val="•"/>
+      <w:lvlJc w:val="left"/>
+      <w:pPr>
+        <w:tabs>
+          <w:tab w:val="num" w:pos="4320"/>
+        </w:tabs>
+        <w:ind w:left="4320" w:hanging="360"/>
+      </w:pPr>
+      <w:rPr>
+        <w:rFonts w:ascii="Arial" w:hAnsi="Arial" w:hint="default"/>
+      </w:rPr>
+    </w:lvl>
+    <w:lvl w:ilvl="6" w:tplc="99CE0D12" w:tentative="1">
+      <w:start w:val="1"/>
+      <w:numFmt w:val="bullet"/>
+      <w:lvlText w:val="•"/>
+      <w:lvlJc w:val="left"/>
+      <w:pPr>
+        <w:tabs>
+          <w:tab w:val="num" w:pos="5040"/>
+        </w:tabs>
+        <w:ind w:left="5040" w:hanging="360"/>
+      </w:pPr>
+      <w:rPr>
+        <w:rFonts w:ascii="Arial" w:hAnsi="Arial" w:hint="default"/>
+      </w:rPr>
+    </w:lvl>
+    <w:lvl w:ilvl="7" w:tplc="BE66C364" w:tentative="1">
+      <w:start w:val="1"/>
+      <w:numFmt w:val="bullet"/>
+      <w:lvlText w:val="•"/>
+      <w:lvlJc w:val="left"/>
+      <w:pPr>
+        <w:tabs>
+          <w:tab w:val="num" w:pos="5760"/>
+        </w:tabs>
+        <w:ind w:left="5760" w:hanging="360"/>
+      </w:pPr>
+      <w:rPr>
+        <w:rFonts w:ascii="Arial" w:hAnsi="Arial" w:hint="default"/>
+      </w:rPr>
+    </w:lvl>
+    <w:lvl w:ilvl="8" w:tplc="7898C214" w:tentative="1">
+      <w:start w:val="1"/>
+      <w:numFmt w:val="bullet"/>
+      <w:lvlText w:val="•"/>
+      <w:lvlJc w:val="left"/>
+      <w:pPr>
+        <w:tabs>
+          <w:tab w:val="num" w:pos="6480"/>
+        </w:tabs>
+        <w:ind w:left="6480" w:hanging="360"/>
+      </w:pPr>
+      <w:rPr>
+        <w:rFonts w:ascii="Arial" w:hAnsi="Arial" w:hint="default"/>
+      </w:rPr>
+    </w:lvl>
+  </w:abstractNum>
   <w:num w:numId="1">
     <w:abstractNumId w:val="0"/>
+  </w:num>
+  <w:num w:numId="2">
+    <w:abstractNumId w:val="1"/>
   </w:num>
 </w:numbering>
 </file>
@@ -525,7 +831,6 @@
   <w:style w:type="character" w:default="1" w:styleId="DefaultParagraphFont">
     <w:name w:val="Default Paragraph Font"/>
     <w:uiPriority w:val="1"/>
-    <w:semiHidden/>
     <w:unhideWhenUsed/>
   </w:style>
   <w:style w:type="table" w:default="1" w:styleId="TableNormal">
@@ -559,6 +864,29 @@
       <w:ind w:left="720"/>
       <w:contextualSpacing/>
     </w:pPr>
+  </w:style>
+  <w:style w:type="character" w:styleId="Hyperlink">
+    <w:name w:val="Hyperlink"/>
+    <w:basedOn w:val="DefaultParagraphFont"/>
+    <w:uiPriority w:val="99"/>
+    <w:unhideWhenUsed/>
+    <w:rsid w:val="00B72F7B"/>
+    <w:rPr>
+      <w:color w:val="0563C1" w:themeColor="hyperlink"/>
+      <w:u w:val="single"/>
+    </w:rPr>
+  </w:style>
+  <w:style w:type="character" w:styleId="UnresolvedMention">
+    <w:name w:val="Unresolved Mention"/>
+    <w:basedOn w:val="DefaultParagraphFont"/>
+    <w:uiPriority w:val="99"/>
+    <w:semiHidden/>
+    <w:unhideWhenUsed/>
+    <w:rsid w:val="00B72F7B"/>
+    <w:rPr>
+      <w:color w:val="605E5C"/>
+      <w:shd w:val="clear" w:color="auto" w:fill="E1DFDD"/>
+    </w:rPr>
   </w:style>
 </w:styles>
 </file>

</xml_diff>